<commit_message>
updated based on alan comments
</commit_message>
<xml_diff>
--- a/documents/CV.docx
+++ b/documents/CV.docx
@@ -45,7 +45,14 @@
           <w:i/>
           <w:iCs/>
         </w:rPr>
-        <w:t xml:space="preserve"> Student</w:t>
+        <w:t xml:space="preserve"> </w:t>
+      </w:r>
+      <w:r>
+        <w:rPr>
+          <w:i/>
+          <w:iCs/>
+        </w:rPr>
+        <w:t>Candidate</w:t>
       </w:r>
     </w:p>
     <w:p>
@@ -542,7 +549,19 @@
         <w:spacing w:after="0"/>
       </w:pPr>
       <w:r>
-        <w:t>Methods: Structural Equation Modeling and AI Scoring</w:t>
+        <w:t xml:space="preserve">Methods: </w:t>
+      </w:r>
+      <w:r>
+        <w:t xml:space="preserve">Experiments, </w:t>
+      </w:r>
+      <w:r>
+        <w:t>Structural Equation Modeling</w:t>
+      </w:r>
+      <w:r>
+        <w:t xml:space="preserve">, and </w:t>
+      </w:r>
+      <w:r>
+        <w:t>AI Scoring</w:t>
       </w:r>
     </w:p>
     <w:p>
@@ -607,27 +626,7 @@
           <w:i w:val="0"/>
           <w:iCs w:val="0"/>
         </w:rPr>
-        <w:t xml:space="preserve">, </w:t>
-      </w:r>
-      <w:proofErr w:type="spellStart"/>
-      <w:proofErr w:type="gramStart"/>
-      <w:r>
-        <w:rPr>
-          <w:rStyle w:val="Emphasis"/>
-          <w:i w:val="0"/>
-          <w:iCs w:val="0"/>
-        </w:rPr>
-        <w:t>T.Pfife</w:t>
-      </w:r>
-      <w:proofErr w:type="spellEnd"/>
-      <w:proofErr w:type="gramEnd"/>
-      <w:r>
-        <w:rPr>
-          <w:rStyle w:val="Emphasis"/>
-          <w:i w:val="0"/>
-          <w:iCs w:val="0"/>
-        </w:rPr>
-        <w:t xml:space="preserve"> “</w:t>
+        <w:t>, T.Pfife “</w:t>
       </w:r>
       <w:r>
         <w:rPr>
@@ -803,27 +802,15 @@
         </w:rPr>
         <w:t xml:space="preserve">the </w:t>
       </w:r>
-      <w:proofErr w:type="gramStart"/>
-      <w:r>
-        <w:rPr>
-          <w:rStyle w:val="Emphasis"/>
-          <w:b/>
-          <w:bCs/>
-          <w:i w:val="0"/>
-          <w:iCs w:val="0"/>
-        </w:rPr>
-        <w:t>first round</w:t>
-      </w:r>
-      <w:proofErr w:type="gramEnd"/>
-      <w:r>
-        <w:rPr>
-          <w:rStyle w:val="Emphasis"/>
-          <w:b/>
-          <w:bCs/>
-          <w:i w:val="0"/>
-          <w:iCs w:val="0"/>
-        </w:rPr>
-        <w:t xml:space="preserve"> </w:t>
+      <w:r>
+        <w:rPr>
+          <w:rStyle w:val="Emphasis"/>
+          <w:b/>
+          <w:bCs/>
+          <w:i w:val="0"/>
+          <w:iCs w:val="0"/>
+        </w:rPr>
+        <w:t xml:space="preserve">first round </w:t>
       </w:r>
       <w:r>
         <w:rPr>
@@ -938,27 +925,7 @@
           <w:i w:val="0"/>
           <w:iCs w:val="0"/>
         </w:rPr>
-        <w:t xml:space="preserve">T. </w:t>
-      </w:r>
-      <w:proofErr w:type="spellStart"/>
-      <w:r>
-        <w:rPr>
-          <w:rStyle w:val="Emphasis"/>
-          <w:rFonts w:cstheme="minorHAnsi"/>
-          <w:i w:val="0"/>
-          <w:iCs w:val="0"/>
-        </w:rPr>
-        <w:t>Pfife</w:t>
-      </w:r>
-      <w:proofErr w:type="spellEnd"/>
-      <w:r>
-        <w:rPr>
-          <w:rStyle w:val="Emphasis"/>
-          <w:rFonts w:cstheme="minorHAnsi"/>
-          <w:i w:val="0"/>
-          <w:iCs w:val="0"/>
-        </w:rPr>
-        <w:t xml:space="preserve">, </w:t>
+        <w:t xml:space="preserve">T. Pfife, </w:t>
       </w:r>
       <w:r>
         <w:rPr>
@@ -999,14 +966,12 @@
         </w:rPr>
         <w:t xml:space="preserve"> </w:t>
       </w:r>
-      <w:proofErr w:type="spellStart"/>
       <w:r>
         <w:rPr>
           <w:rFonts w:cstheme="minorHAnsi"/>
         </w:rPr>
         <w:t>Schuetzler</w:t>
       </w:r>
-      <w:proofErr w:type="spellEnd"/>
       <w:r>
         <w:rPr>
           <w:rStyle w:val="Emphasis"/>
@@ -1451,37 +1416,17 @@
           <w:i w:val="0"/>
           <w:iCs w:val="0"/>
         </w:rPr>
-        <w:t xml:space="preserve"> </w:t>
-      </w:r>
-      <w:proofErr w:type="gramStart"/>
-      <w:r>
-        <w:rPr>
-          <w:rStyle w:val="Emphasis"/>
-          <w:i w:val="0"/>
-          <w:iCs w:val="0"/>
-        </w:rPr>
-        <w:t>W</w:t>
-      </w:r>
-      <w:r>
-        <w:rPr>
-          <w:rStyle w:val="Emphasis"/>
-          <w:b/>
-          <w:bCs/>
-          <w:i w:val="0"/>
-          <w:iCs w:val="0"/>
-        </w:rPr>
-        <w:t>orking</w:t>
-      </w:r>
-      <w:proofErr w:type="gramEnd"/>
-      <w:r>
-        <w:rPr>
-          <w:rStyle w:val="Emphasis"/>
-          <w:b/>
-          <w:bCs/>
-          <w:i w:val="0"/>
-          <w:iCs w:val="0"/>
-        </w:rPr>
-        <w:t xml:space="preserve"> on collecting data for study 2</w:t>
+        <w:t xml:space="preserve"> W</w:t>
+      </w:r>
+      <w:r>
+        <w:rPr>
+          <w:rStyle w:val="Emphasis"/>
+          <w:b/>
+          <w:bCs/>
+          <w:i w:val="0"/>
+          <w:iCs w:val="0"/>
+        </w:rPr>
+        <w:t>orking on collecting data for study 2</w:t>
       </w:r>
     </w:p>
     <w:p>
@@ -1702,14 +1647,35 @@
           <w:rFonts w:cstheme="minorHAnsi"/>
           <w:shd w:val="clear" w:color="auto" w:fill="FFFFFF"/>
         </w:rPr>
-        <w:t>. "Opportunities for Information Systems Scholars to Help Address Global Crises." (2021).</w:t>
+        <w:t xml:space="preserve">. "Opportunities for Information Systems Scholars to Help Address Global Crises." </w:t>
       </w:r>
       <w:r>
         <w:rPr>
           <w:rFonts w:cstheme="minorHAnsi"/>
           <w:shd w:val="clear" w:color="auto" w:fill="FFFFFF"/>
         </w:rPr>
-        <w:t xml:space="preserve"> *</w:t>
+        <w:t>(</w:t>
+      </w:r>
+      <w:r>
+        <w:rPr>
+          <w:rFonts w:cstheme="minorHAnsi"/>
+          <w:shd w:val="clear" w:color="auto" w:fill="FFFFFF"/>
+        </w:rPr>
+        <w:t>AMCIS</w:t>
+      </w:r>
+      <w:r>
+        <w:rPr>
+          <w:rFonts w:cstheme="minorHAnsi"/>
+          <w:shd w:val="clear" w:color="auto" w:fill="FFFFFF"/>
+        </w:rPr>
+        <w:t xml:space="preserve"> </w:t>
+      </w:r>
+      <w:r>
+        <w:rPr>
+          <w:rFonts w:cstheme="minorHAnsi"/>
+          <w:shd w:val="clear" w:color="auto" w:fill="FFFFFF"/>
+        </w:rPr>
+        <w:t>2021) *</w:t>
       </w:r>
     </w:p>
     <w:p>
@@ -1753,7 +1719,19 @@
         <w:rPr>
           <w:rFonts w:cstheme="minorHAnsi"/>
         </w:rPr>
-        <w:t xml:space="preserve">” (2022) </w:t>
+        <w:t>” (</w:t>
+      </w:r>
+      <w:r>
+        <w:rPr>
+          <w:rFonts w:cstheme="minorHAnsi"/>
+        </w:rPr>
+        <w:t xml:space="preserve">ICIS </w:t>
+      </w:r>
+      <w:r>
+        <w:rPr>
+          <w:rFonts w:cstheme="minorHAnsi"/>
+        </w:rPr>
+        <w:t xml:space="preserve">2022) </w:t>
       </w:r>
     </w:p>
     <w:p>
@@ -1774,19 +1752,8 @@
           <w:i w:val="0"/>
           <w:iCs w:val="0"/>
         </w:rPr>
-        <w:t xml:space="preserve">T. </w:t>
-      </w:r>
-      <w:proofErr w:type="spellStart"/>
-      <w:r>
-        <w:rPr>
-          <w:rStyle w:val="Emphasis"/>
-          <w:rFonts w:cstheme="minorHAnsi"/>
-          <w:i w:val="0"/>
-          <w:iCs w:val="0"/>
-        </w:rPr>
-        <w:t>Pfife</w:t>
-      </w:r>
-      <w:proofErr w:type="spellEnd"/>
+        <w:t>T. Pfife</w:t>
+      </w:r>
       <w:r>
         <w:rPr>
           <w:rStyle w:val="Emphasis"/>
@@ -1820,7 +1787,31 @@
         <w:rPr>
           <w:rFonts w:cstheme="minorHAnsi"/>
         </w:rPr>
-        <w:t>How Certain Robot Attributes Influence Human-to-Robot Social and Emotional Bonds” (2023)</w:t>
+        <w:t xml:space="preserve">How Certain Robot Attributes Influence Human-to-Robot Social and Emotional Bonds” </w:t>
+      </w:r>
+      <w:r>
+        <w:rPr>
+          <w:rFonts w:cstheme="minorHAnsi"/>
+        </w:rPr>
+        <w:t>(</w:t>
+      </w:r>
+      <w:r>
+        <w:rPr>
+          <w:rFonts w:cstheme="minorHAnsi"/>
+        </w:rPr>
+        <w:t>HICSS</w:t>
+      </w:r>
+      <w:r>
+        <w:rPr>
+          <w:rFonts w:cstheme="minorHAnsi"/>
+        </w:rPr>
+        <w:t xml:space="preserve"> </w:t>
+      </w:r>
+      <w:r>
+        <w:rPr>
+          <w:rFonts w:cstheme="minorHAnsi"/>
+        </w:rPr>
+        <w:t>2023)</w:t>
       </w:r>
     </w:p>
     <w:p>
@@ -1871,7 +1862,47 @@
           <w:i w:val="0"/>
           <w:iCs w:val="0"/>
         </w:rPr>
-        <w:t>Sachdeva, A., Kim, A., &amp; Dennis, A. (2024). Using Chatbots and Digital Humans to Collect Online Reviews.</w:t>
+        <w:t>Sachdeva, A., Kim, A., &amp; Dennis, A. Using Chatbots and Digital Humans to Collect Online Review</w:t>
+      </w:r>
+      <w:r>
+        <w:rPr>
+          <w:rStyle w:val="Emphasis"/>
+          <w:i w:val="0"/>
+          <w:iCs w:val="0"/>
+        </w:rPr>
+        <w:t>s</w:t>
+      </w:r>
+      <w:r>
+        <w:rPr>
+          <w:rStyle w:val="Emphasis"/>
+          <w:i w:val="0"/>
+          <w:iCs w:val="0"/>
+        </w:rPr>
+        <w:t xml:space="preserve"> </w:t>
+      </w:r>
+      <w:r>
+        <w:rPr>
+          <w:rStyle w:val="Emphasis"/>
+          <w:i w:val="0"/>
+          <w:iCs w:val="0"/>
+        </w:rPr>
+        <w:t>(</w:t>
+      </w:r>
+      <w:r>
+        <w:rPr>
+          <w:rStyle w:val="Emphasis"/>
+          <w:i w:val="0"/>
+          <w:iCs w:val="0"/>
+        </w:rPr>
+        <w:t xml:space="preserve">HICSS </w:t>
+      </w:r>
+      <w:r>
+        <w:rPr>
+          <w:rStyle w:val="Emphasis"/>
+          <w:i w:val="0"/>
+          <w:iCs w:val="0"/>
+        </w:rPr>
+        <w:t>2024)</w:t>
       </w:r>
       <w:r>
         <w:rPr>
@@ -2037,15 +2068,21 @@
           <w:i w:val="0"/>
           <w:iCs w:val="0"/>
         </w:rPr>
-        <w:t xml:space="preserve">K 303 scheduled for </w:t>
-      </w:r>
-      <w:r>
-        <w:rPr>
-          <w:rStyle w:val="Emphasis"/>
-          <w:i w:val="0"/>
-          <w:iCs w:val="0"/>
-        </w:rPr>
-        <w:t xml:space="preserve">the </w:t>
+        <w:t xml:space="preserve">K 303 </w:t>
+      </w:r>
+      <w:r>
+        <w:rPr>
+          <w:rStyle w:val="Emphasis"/>
+          <w:i w:val="0"/>
+          <w:iCs w:val="0"/>
+        </w:rPr>
+        <w:t>(</w:t>
+      </w:r>
+      <w:r>
+        <w:t>Technology &amp; Business Analysis</w:t>
+      </w:r>
+      <w:r>
+        <w:t xml:space="preserve">) </w:t>
       </w:r>
       <w:r>
         <w:rPr>
@@ -2385,7 +2422,6 @@
           <w:iCs w:val="0"/>
         </w:rPr>
       </w:pPr>
-      <w:proofErr w:type="gramStart"/>
       <w:r>
         <w:rPr>
           <w:rStyle w:val="Emphasis"/>
@@ -2393,16 +2429,7 @@
           <w:iCs w:val="0"/>
         </w:rPr>
         <w:lastRenderedPageBreak/>
-        <w:t>Wrote</w:t>
-      </w:r>
-      <w:proofErr w:type="gramEnd"/>
-      <w:r>
-        <w:rPr>
-          <w:rStyle w:val="Emphasis"/>
-          <w:i w:val="0"/>
-          <w:iCs w:val="0"/>
-        </w:rPr>
-        <w:t xml:space="preserve"> multiple exam sections</w:t>
+        <w:t>Wrote multiple exam sections</w:t>
       </w:r>
     </w:p>
     <w:p>
@@ -4222,9 +4249,31 @@
     <w:qFormat/>
     <w:rsid w:val="00935BEC"/>
   </w:style>
+  <w:style w:type="paragraph" w:styleId="Heading1">
+    <w:name w:val="heading 1"/>
+    <w:basedOn w:val="Normal"/>
+    <w:next w:val="Normal"/>
+    <w:link w:val="Heading1Char"/>
+    <w:uiPriority w:val="9"/>
+    <w:qFormat/>
+    <w:rsid w:val="00DB469A"/>
+    <w:pPr>
+      <w:keepNext/>
+      <w:keepLines/>
+      <w:spacing w:before="240" w:after="0"/>
+      <w:outlineLvl w:val="0"/>
+    </w:pPr>
+    <w:rPr>
+      <w:rFonts w:asciiTheme="majorHAnsi" w:eastAsiaTheme="majorEastAsia" w:hAnsiTheme="majorHAnsi" w:cstheme="majorBidi"/>
+      <w:color w:val="2F5496" w:themeColor="accent1" w:themeShade="BF"/>
+      <w:sz w:val="32"/>
+      <w:szCs w:val="32"/>
+    </w:rPr>
+  </w:style>
   <w:style w:type="character" w:default="1" w:styleId="DefaultParagraphFont">
     <w:name w:val="Default Paragraph Font"/>
     <w:uiPriority w:val="1"/>
+    <w:semiHidden/>
     <w:unhideWhenUsed/>
   </w:style>
   <w:style w:type="table" w:default="1" w:styleId="TableNormal">
@@ -4422,6 +4471,19 @@
     <w:name w:val="eop"/>
     <w:basedOn w:val="DefaultParagraphFont"/>
     <w:rsid w:val="001361E4"/>
+  </w:style>
+  <w:style w:type="character" w:customStyle="1" w:styleId="Heading1Char">
+    <w:name w:val="Heading 1 Char"/>
+    <w:basedOn w:val="DefaultParagraphFont"/>
+    <w:link w:val="Heading1"/>
+    <w:uiPriority w:val="9"/>
+    <w:rsid w:val="00DB469A"/>
+    <w:rPr>
+      <w:rFonts w:asciiTheme="majorHAnsi" w:eastAsiaTheme="majorEastAsia" w:hAnsiTheme="majorHAnsi" w:cstheme="majorBidi"/>
+      <w:color w:val="2F5496" w:themeColor="accent1" w:themeShade="BF"/>
+      <w:sz w:val="32"/>
+      <w:szCs w:val="32"/>
+    </w:rPr>
   </w:style>
 </w:styles>
 </file>

</xml_diff>